<commit_message>
HL232/Break down core code into functional blocks and added some unit tests
</commit_message>
<xml_diff>
--- a/Functional Block Diagram.docx
+++ b/Functional Block Diagram.docx
@@ -71,10 +71,12 @@
         </w:numPr>
         <w:jc w:val="left"/>
       </w:pPr>
+      <w:bookmarkStart w:id="0" w:name="_GoBack"/>
       <w:r>
         <w:t>Ensure that file contains data that is readable and appropriate</w:t>
       </w:r>
     </w:p>
+    <w:bookmarkEnd w:id="0"/>
     <w:p>
       <w:pPr>
         <w:pStyle w:val="ListParagraph"/>
@@ -98,7 +100,15 @@
         <w:jc w:val="left"/>
       </w:pPr>
       <w:r>
-        <w:t>Ensure that read data is a numpy array</w:t>
+        <w:t xml:space="preserve">Ensure that read data is a </w:t>
+      </w:r>
+      <w:proofErr w:type="spellStart"/>
+      <w:r>
+        <w:t>numpy</w:t>
+      </w:r>
+      <w:proofErr w:type="spellEnd"/>
+      <w:r>
+        <w:t xml:space="preserve"> array</w:t>
       </w:r>
     </w:p>
     <w:p>
@@ -151,6 +161,45 @@
         <w:jc w:val="left"/>
       </w:pPr>
       <w:r>
+        <w:t xml:space="preserve">Split the ECG Data </w:t>
+      </w:r>
+    </w:p>
+    <w:p>
+      <w:pPr>
+        <w:pStyle w:val="ListParagraph"/>
+        <w:numPr>
+          <w:ilvl w:val="1"/>
+          <w:numId w:val="2"/>
+        </w:numPr>
+        <w:jc w:val="left"/>
+      </w:pPr>
+      <w:r>
+        <w:t>Split the time data into an individual array</w:t>
+      </w:r>
+    </w:p>
+    <w:p>
+      <w:pPr>
+        <w:pStyle w:val="ListParagraph"/>
+        <w:numPr>
+          <w:ilvl w:val="1"/>
+          <w:numId w:val="2"/>
+        </w:numPr>
+        <w:jc w:val="left"/>
+      </w:pPr>
+      <w:r>
+        <w:t>Split the voltage data into an individual array</w:t>
+      </w:r>
+    </w:p>
+    <w:p>
+      <w:pPr>
+        <w:pStyle w:val="ListParagraph"/>
+        <w:numPr>
+          <w:ilvl w:val="0"/>
+          <w:numId w:val="2"/>
+        </w:numPr>
+        <w:jc w:val="left"/>
+      </w:pPr>
+      <w:r>
         <w:t xml:space="preserve">Ensure that the data from the READ block represents a reasonable ECG data set </w:t>
       </w:r>
     </w:p>
@@ -293,11 +342,19 @@
         </w:numPr>
         <w:jc w:val="left"/>
       </w:pPr>
+      <w:proofErr w:type="spellStart"/>
       <w:r>
         <w:rPr>
           <w:b/>
         </w:rPr>
-        <w:t>Num_beats: the number of beats is the number of recorded heart beats</w:t>
+        <w:t>Num_beats</w:t>
+      </w:r>
+      <w:proofErr w:type="spellEnd"/>
+      <w:r>
+        <w:rPr>
+          <w:b/>
+        </w:rPr>
+        <w:t>: the number of beats is the number of recorded heart beats</w:t>
       </w:r>
     </w:p>
     <w:p>
@@ -365,8 +422,13 @@
         <w:jc w:val="left"/>
       </w:pPr>
       <w:r>
-        <w:t>Output the time duration as a float in ms</w:t>
-      </w:r>
+        <w:t xml:space="preserve">Output the time duration as a float in </w:t>
+      </w:r>
+      <w:proofErr w:type="spellStart"/>
+      <w:r>
+        <w:t>ms</w:t>
+      </w:r>
+      <w:proofErr w:type="spellEnd"/>
     </w:p>
     <w:p>
       <w:pPr>
@@ -396,11 +458,19 @@
         </w:rPr>
         <w:t xml:space="preserve">Beats: </w:t>
       </w:r>
+      <w:proofErr w:type="spellStart"/>
       <w:r>
         <w:rPr>
           <w:b/>
         </w:rPr>
-        <w:t xml:space="preserve">numpy array of times when a beat occurred </w:t>
+        <w:t>numpy</w:t>
+      </w:r>
+      <w:proofErr w:type="spellEnd"/>
+      <w:r>
+        <w:rPr>
+          <w:b/>
+        </w:rPr>
+        <w:t xml:space="preserve"> array of times when a beat occurred </w:t>
       </w:r>
     </w:p>
     <w:p>
@@ -490,7 +560,35 @@
         <w:rPr>
           <w:b/>
         </w:rPr>
-        <w:t>Calculate mean_hr_bpm: mean_hr_bpm: estimated average heart rate over a user-specified number of minutes (can choose a default interval)</w:t>
+        <w:t xml:space="preserve">Calculate </w:t>
+      </w:r>
+      <w:proofErr w:type="spellStart"/>
+      <w:r>
+        <w:rPr>
+          <w:b/>
+        </w:rPr>
+        <w:t>mean_hr_bpm</w:t>
+      </w:r>
+      <w:proofErr w:type="spellEnd"/>
+      <w:r>
+        <w:rPr>
+          <w:b/>
+        </w:rPr>
+        <w:t xml:space="preserve">: </w:t>
+      </w:r>
+      <w:proofErr w:type="spellStart"/>
+      <w:r>
+        <w:rPr>
+          <w:b/>
+        </w:rPr>
+        <w:t>mean_hr_bpm</w:t>
+      </w:r>
+      <w:proofErr w:type="spellEnd"/>
+      <w:r>
+        <w:rPr>
+          <w:b/>
+        </w:rPr>
+        <w:t>: estimated average heart rate over a user-specified number of minutes (can choose a default interval)</w:t>
       </w:r>
     </w:p>
     <w:p>
@@ -542,6 +640,7 @@
         <w:jc w:val="left"/>
       </w:pPr>
       <w:r>
+        <w:lastRenderedPageBreak/>
         <w:t>Your metrics dictionary should be output as a </w:t>
       </w:r>
       <w:hyperlink r:id="rId5" w:history="1">
@@ -555,14 +654,35 @@
       <w:r>
         <w:t> file should be saved with the same name as the input CSV file that contains the values of all of your object attributes. Note that there is a </w:t>
       </w:r>
-      <w:hyperlink r:id="rId6" w:history="1">
-        <w:r>
-          <w:rPr>
-            <w:rStyle w:val="Hyperlink"/>
-          </w:rPr>
-          <w:t>json module</w:t>
-        </w:r>
-      </w:hyperlink>
+      <w:proofErr w:type="spellStart"/>
+      <w:r>
+        <w:fldChar w:fldCharType="begin"/>
+      </w:r>
+      <w:r>
+        <w:instrText xml:space="preserve"> HYPERLINK "https://docs.python.org/3.6/library/json.html" </w:instrText>
+      </w:r>
+      <w:r>
+        <w:fldChar w:fldCharType="separate"/>
+      </w:r>
+      <w:r>
+        <w:rPr>
+          <w:rStyle w:val="Hyperlink"/>
+        </w:rPr>
+        <w:t>json</w:t>
+      </w:r>
+      <w:proofErr w:type="spellEnd"/>
+      <w:r>
+        <w:rPr>
+          <w:rStyle w:val="Hyperlink"/>
+        </w:rPr>
+        <w:t xml:space="preserve"> module</w:t>
+      </w:r>
+      <w:r>
+        <w:rPr>
+          <w:rStyle w:val="Hyperlink"/>
+        </w:rPr>
+        <w:fldChar w:fldCharType="end"/>
+      </w:r>
       <w:r>
         <w:t> that will make your life easier.</w:t>
       </w:r>
@@ -577,27 +697,44 @@
         <w:jc w:val="left"/>
       </w:pPr>
       <w:r>
-        <w:lastRenderedPageBreak/>
-        <w:t>Ensure that entries are of the appropriate type: Eg: integers, tuples, floats, arrays, etc</w:t>
-      </w:r>
-    </w:p>
-    <w:p>
-      <w:pPr>
-        <w:jc w:val="left"/>
-      </w:pPr>
-    </w:p>
-    <w:p>
-      <w:pPr>
-        <w:jc w:val="left"/>
-      </w:pPr>
-    </w:p>
-    <w:p>
-      <w:pPr>
-        <w:jc w:val="left"/>
-      </w:pPr>
-      <w:r>
-        <w:t>Other Considerations &amp; ToDo</w:t>
-      </w:r>
+        <w:t xml:space="preserve">Ensure that entries are of the appropriate type: </w:t>
+      </w:r>
+      <w:proofErr w:type="spellStart"/>
+      <w:r>
+        <w:t>Eg</w:t>
+      </w:r>
+      <w:proofErr w:type="spellEnd"/>
+      <w:r>
+        <w:t xml:space="preserve">: integers, tuples, floats, arrays, </w:t>
+      </w:r>
+      <w:proofErr w:type="spellStart"/>
+      <w:r>
+        <w:t>etc</w:t>
+      </w:r>
+      <w:proofErr w:type="spellEnd"/>
+    </w:p>
+    <w:p>
+      <w:pPr>
+        <w:jc w:val="left"/>
+      </w:pPr>
+    </w:p>
+    <w:p>
+      <w:pPr>
+        <w:jc w:val="left"/>
+      </w:pPr>
+    </w:p>
+    <w:p>
+      <w:pPr>
+        <w:jc w:val="left"/>
+      </w:pPr>
+      <w:r>
+        <w:t xml:space="preserve">Other Considerations &amp; </w:t>
+      </w:r>
+      <w:proofErr w:type="spellStart"/>
+      <w:r>
+        <w:t>ToDo</w:t>
+      </w:r>
+      <w:proofErr w:type="spellEnd"/>
       <w:r>
         <w:t>:</w:t>
       </w:r>
@@ -611,8 +748,13 @@
         </w:numPr>
         <w:jc w:val="left"/>
       </w:pPr>
-      <w:r>
-        <w:t>Git Practices:</w:t>
+      <w:proofErr w:type="spellStart"/>
+      <w:r>
+        <w:t>Git</w:t>
+      </w:r>
+      <w:proofErr w:type="spellEnd"/>
+      <w:r>
+        <w:t xml:space="preserve"> Practices:</w:t>
       </w:r>
     </w:p>
     <w:p>
@@ -755,8 +897,13 @@
         <w:jc w:val="left"/>
       </w:pPr>
       <w:r>
-        <w:t>Sphinx Docstrings</w:t>
-      </w:r>
+        <w:t xml:space="preserve">Sphinx </w:t>
+      </w:r>
+      <w:proofErr w:type="spellStart"/>
+      <w:r>
+        <w:t>Docstrings</w:t>
+      </w:r>
+      <w:proofErr w:type="spellEnd"/>
     </w:p>
     <w:p>
       <w:pPr>
@@ -828,8 +975,6 @@
       <w:pPr>
         <w:jc w:val="left"/>
       </w:pPr>
-      <w:bookmarkStart w:id="0" w:name="_GoBack"/>
-      <w:bookmarkEnd w:id="0"/>
     </w:p>
     <w:sectPr>
       <w:pgSz w:w="12240" w:h="15840"/>

</xml_diff>

<commit_message>
HL232/Started to add exception handling. Done for tonight
</commit_message>
<xml_diff>
--- a/Functional Block Diagram.docx
+++ b/Functional Block Diagram.docx
@@ -57,8 +57,14 @@
           <w:numId w:val="1"/>
         </w:numPr>
         <w:jc w:val="left"/>
-      </w:pPr>
-      <w:r>
+        <w:rPr>
+          <w:strike/>
+        </w:rPr>
+      </w:pPr>
+      <w:r>
+        <w:rPr>
+          <w:strike/>
+        </w:rPr>
         <w:t xml:space="preserve">Ensure that file selected is CSV </w:t>
       </w:r>
     </w:p>
@@ -159,8 +165,14 @@
           <w:numId w:val="2"/>
         </w:numPr>
         <w:jc w:val="left"/>
-      </w:pPr>
-      <w:r>
+        <w:rPr>
+          <w:strike/>
+        </w:rPr>
+      </w:pPr>
+      <w:r>
+        <w:rPr>
+          <w:strike/>
+        </w:rPr>
         <w:t xml:space="preserve">Split the ECG Data </w:t>
       </w:r>
     </w:p>
@@ -172,8 +184,14 @@
           <w:numId w:val="2"/>
         </w:numPr>
         <w:jc w:val="left"/>
-      </w:pPr>
-      <w:r>
+        <w:rPr>
+          <w:strike/>
+        </w:rPr>
+      </w:pPr>
+      <w:r>
+        <w:rPr>
+          <w:strike/>
+        </w:rPr>
         <w:t>Split the time data into an individual array</w:t>
       </w:r>
     </w:p>
@@ -185,8 +203,14 @@
           <w:numId w:val="2"/>
         </w:numPr>
         <w:jc w:val="left"/>
-      </w:pPr>
-      <w:r>
+        <w:rPr>
+          <w:strike/>
+        </w:rPr>
+      </w:pPr>
+      <w:r>
+        <w:rPr>
+          <w:strike/>
+        </w:rPr>
         <w:t>Split the voltage data into an individual array</w:t>
       </w:r>
     </w:p>
@@ -341,11 +365,15 @@
           <w:numId w:val="2"/>
         </w:numPr>
         <w:jc w:val="left"/>
+        <w:rPr>
+          <w:strike/>
+        </w:rPr>
       </w:pPr>
       <w:proofErr w:type="spellStart"/>
       <w:r>
         <w:rPr>
           <w:b/>
+          <w:strike/>
         </w:rPr>
         <w:t>Num_beats</w:t>
       </w:r>
@@ -353,6 +381,7 @@
       <w:r>
         <w:rPr>
           <w:b/>
+          <w:strike/>
         </w:rPr>
         <w:t>: the number of beats is the number of recorded heart beats</w:t>
       </w:r>
@@ -365,8 +394,14 @@
           <w:numId w:val="2"/>
         </w:numPr>
         <w:jc w:val="left"/>
-      </w:pPr>
-      <w:r>
+        <w:rPr>
+          <w:strike/>
+        </w:rPr>
+      </w:pPr>
+      <w:r>
+        <w:rPr>
+          <w:strike/>
+        </w:rPr>
         <w:t>Output the number of beats as an integer</w:t>
       </w:r>
     </w:p>
@@ -378,8 +413,14 @@
           <w:numId w:val="2"/>
         </w:numPr>
         <w:jc w:val="left"/>
-      </w:pPr>
-      <w:r>
+        <w:rPr>
+          <w:strike/>
+        </w:rPr>
+      </w:pPr>
+      <w:r>
+        <w:rPr>
+          <w:strike/>
+        </w:rPr>
         <w:t>Save the number of beats into the dictionary</w:t>
       </w:r>
     </w:p>
@@ -391,8 +432,14 @@
           <w:numId w:val="2"/>
         </w:numPr>
         <w:jc w:val="left"/>
-      </w:pPr>
-      <w:r>
+        <w:rPr>
+          <w:strike/>
+        </w:rPr>
+      </w:pPr>
+      <w:r>
+        <w:rPr>
+          <w:strike/>
+        </w:rPr>
         <w:t>Record time value of the heart beat peaks as an array of time values</w:t>
       </w:r>
     </w:p>
@@ -404,10 +451,14 @@
           <w:numId w:val="2"/>
         </w:numPr>
         <w:jc w:val="left"/>
+        <w:rPr>
+          <w:strike/>
+        </w:rPr>
       </w:pPr>
       <w:r>
         <w:rPr>
           <w:b/>
+          <w:strike/>
         </w:rPr>
         <w:t>Duration: the time duration of the ECG strip using start and end time</w:t>
       </w:r>
@@ -420,12 +471,21 @@
           <w:numId w:val="2"/>
         </w:numPr>
         <w:jc w:val="left"/>
-      </w:pPr>
-      <w:r>
+        <w:rPr>
+          <w:strike/>
+        </w:rPr>
+      </w:pPr>
+      <w:r>
+        <w:rPr>
+          <w:strike/>
+        </w:rPr>
         <w:t xml:space="preserve">Output the time duration as a float in </w:t>
       </w:r>
       <w:proofErr w:type="spellStart"/>
       <w:r>
+        <w:rPr>
+          <w:strike/>
+        </w:rPr>
         <w:t>ms</w:t>
       </w:r>
       <w:proofErr w:type="spellEnd"/>
@@ -438,8 +498,14 @@
           <w:numId w:val="2"/>
         </w:numPr>
         <w:jc w:val="left"/>
-      </w:pPr>
-      <w:r>
+        <w:rPr>
+          <w:strike/>
+        </w:rPr>
+      </w:pPr>
+      <w:r>
+        <w:rPr>
+          <w:strike/>
+        </w:rPr>
         <w:t>Save the float time into the dictionary</w:t>
       </w:r>
     </w:p>
@@ -451,10 +517,14 @@
           <w:numId w:val="2"/>
         </w:numPr>
         <w:jc w:val="left"/>
+        <w:rPr>
+          <w:strike/>
+        </w:rPr>
       </w:pPr>
       <w:r>
         <w:rPr>
           <w:b/>
+          <w:strike/>
         </w:rPr>
         <w:t xml:space="preserve">Beats: </w:t>
       </w:r>
@@ -462,6 +532,7 @@
       <w:r>
         <w:rPr>
           <w:b/>
+          <w:strike/>
         </w:rPr>
         <w:t>numpy</w:t>
       </w:r>
@@ -469,6 +540,7 @@
       <w:r>
         <w:rPr>
           <w:b/>
+          <w:strike/>
         </w:rPr>
         <w:t xml:space="preserve"> array of times when a beat occurred </w:t>
       </w:r>
@@ -481,8 +553,14 @@
           <w:numId w:val="2"/>
         </w:numPr>
         <w:jc w:val="left"/>
-      </w:pPr>
-      <w:r>
+        <w:rPr>
+          <w:strike/>
+        </w:rPr>
+      </w:pPr>
+      <w:r>
+        <w:rPr>
+          <w:strike/>
+        </w:rPr>
         <w:t>Output the value as an array</w:t>
       </w:r>
     </w:p>
@@ -494,8 +572,14 @@
           <w:numId w:val="2"/>
         </w:numPr>
         <w:jc w:val="left"/>
-      </w:pPr>
-      <w:r>
+        <w:rPr>
+          <w:strike/>
+        </w:rPr>
+      </w:pPr>
+      <w:r>
+        <w:rPr>
+          <w:strike/>
+        </w:rPr>
         <w:t>Save the array into the dictionary</w:t>
       </w:r>
     </w:p>
@@ -507,10 +591,14 @@
           <w:numId w:val="2"/>
         </w:numPr>
         <w:jc w:val="left"/>
+        <w:rPr>
+          <w:strike/>
+        </w:rPr>
       </w:pPr>
       <w:r>
         <w:rPr>
           <w:b/>
+          <w:strike/>
         </w:rPr>
         <w:t>Voltage extremes: tuple containing minimum and maximum lead voltages</w:t>
       </w:r>
@@ -523,11 +611,20 @@
           <w:numId w:val="2"/>
         </w:numPr>
         <w:jc w:val="left"/>
-      </w:pPr>
-      <w:r>
+        <w:rPr>
+          <w:strike/>
+        </w:rPr>
+      </w:pPr>
+      <w:r>
+        <w:rPr>
+          <w:strike/>
+        </w:rPr>
         <w:t xml:space="preserve">Output the value as </w:t>
       </w:r>
       <w:r>
+        <w:rPr>
+          <w:strike/>
+        </w:rPr>
         <w:t>a tuple</w:t>
       </w:r>
     </w:p>
@@ -539,8 +636,14 @@
           <w:numId w:val="2"/>
         </w:numPr>
         <w:jc w:val="left"/>
-      </w:pPr>
-      <w:r>
+        <w:rPr>
+          <w:strike/>
+        </w:rPr>
+      </w:pPr>
+      <w:r>
+        <w:rPr>
+          <w:strike/>
+        </w:rPr>
         <w:t>Save the tuple into the dictionary</w:t>
       </w:r>
     </w:p>
@@ -554,11 +657,13 @@
         <w:jc w:val="left"/>
         <w:rPr>
           <w:b/>
+          <w:strike/>
         </w:rPr>
       </w:pPr>
       <w:r>
         <w:rPr>
           <w:b/>
+          <w:strike/>
         </w:rPr>
         <w:t xml:space="preserve">Calculate </w:t>
       </w:r>
@@ -566,6 +671,7 @@
       <w:r>
         <w:rPr>
           <w:b/>
+          <w:strike/>
         </w:rPr>
         <w:t>mean_hr_bpm</w:t>
       </w:r>
@@ -573,6 +679,7 @@
       <w:r>
         <w:rPr>
           <w:b/>
+          <w:strike/>
         </w:rPr>
         <w:t xml:space="preserve">: </w:t>
       </w:r>
@@ -580,6 +687,7 @@
       <w:r>
         <w:rPr>
           <w:b/>
+          <w:strike/>
         </w:rPr>
         <w:t>mean_hr_bpm</w:t>
       </w:r>
@@ -587,6 +695,7 @@
       <w:r>
         <w:rPr>
           <w:b/>
+          <w:strike/>
         </w:rPr>
         <w:t>: estimated average heart rate over a user-specified number of minutes (can choose a default interval)</w:t>
       </w:r>
@@ -599,8 +708,14 @@
           <w:numId w:val="2"/>
         </w:numPr>
         <w:jc w:val="left"/>
-      </w:pPr>
-      <w:r>
+        <w:rPr>
+          <w:strike/>
+        </w:rPr>
+      </w:pPr>
+      <w:r>
+        <w:rPr>
+          <w:strike/>
+        </w:rPr>
         <w:t>Output the value as an integer BPM</w:t>
       </w:r>
     </w:p>
@@ -612,8 +727,14 @@
           <w:numId w:val="2"/>
         </w:numPr>
         <w:jc w:val="left"/>
-      </w:pPr>
-      <w:r>
+        <w:rPr>
+          <w:strike/>
+        </w:rPr>
+      </w:pPr>
+      <w:r>
+        <w:rPr>
+          <w:strike/>
+        </w:rPr>
         <w:t>Save the BPM into the dictionary</w:t>
       </w:r>
     </w:p>
@@ -638,8 +759,14 @@
           <w:numId w:val="5"/>
         </w:numPr>
         <w:jc w:val="left"/>
-      </w:pPr>
-      <w:r>
+        <w:rPr>
+          <w:strike/>
+        </w:rPr>
+      </w:pPr>
+      <w:r>
+        <w:rPr>
+          <w:strike/>
+        </w:rPr>
         <w:lastRenderedPageBreak/>
         <w:t>Your metrics dictionary should be output as a </w:t>
       </w:r>
@@ -647,26 +774,40 @@
         <w:r>
           <w:rPr>
             <w:rStyle w:val="Hyperlink"/>
+            <w:strike/>
           </w:rPr>
           <w:t>JSON</w:t>
         </w:r>
       </w:hyperlink>
       <w:r>
+        <w:rPr>
+          <w:strike/>
+        </w:rPr>
         <w:t> file should be saved with the same name as the input CSV file that contains the values of all of your object attributes. Note that there is a </w:t>
       </w:r>
       <w:proofErr w:type="spellStart"/>
       <w:r>
+        <w:rPr>
+          <w:strike/>
+        </w:rPr>
         <w:fldChar w:fldCharType="begin"/>
       </w:r>
       <w:r>
+        <w:rPr>
+          <w:strike/>
+        </w:rPr>
         <w:instrText xml:space="preserve"> HYPERLINK "https://docs.python.org/3.6/library/json.html" </w:instrText>
       </w:r>
       <w:r>
+        <w:rPr>
+          <w:strike/>
+        </w:rPr>
         <w:fldChar w:fldCharType="separate"/>
       </w:r>
       <w:r>
         <w:rPr>
           <w:rStyle w:val="Hyperlink"/>
+          <w:strike/>
         </w:rPr>
         <w:t>json</w:t>
       </w:r>
@@ -674,49 +815,23 @@
       <w:r>
         <w:rPr>
           <w:rStyle w:val="Hyperlink"/>
+          <w:strike/>
         </w:rPr>
         <w:t xml:space="preserve"> module</w:t>
       </w:r>
       <w:r>
         <w:rPr>
           <w:rStyle w:val="Hyperlink"/>
+          <w:strike/>
         </w:rPr>
         <w:fldChar w:fldCharType="end"/>
       </w:r>
       <w:r>
+        <w:rPr>
+          <w:strike/>
+        </w:rPr>
         <w:t> that will make your life easier.</w:t>
       </w:r>
-    </w:p>
-    <w:p>
-      <w:pPr>
-        <w:pStyle w:val="ListParagraph"/>
-        <w:numPr>
-          <w:ilvl w:val="0"/>
-          <w:numId w:val="5"/>
-        </w:numPr>
-        <w:jc w:val="left"/>
-      </w:pPr>
-      <w:r>
-        <w:t xml:space="preserve">Ensure that entries are of the appropriate type: </w:t>
-      </w:r>
-      <w:proofErr w:type="spellStart"/>
-      <w:r>
-        <w:t>Eg</w:t>
-      </w:r>
-      <w:proofErr w:type="spellEnd"/>
-      <w:r>
-        <w:t xml:space="preserve">: integers, tuples, floats, arrays, </w:t>
-      </w:r>
-      <w:proofErr w:type="spellStart"/>
-      <w:r>
-        <w:t>etc</w:t>
-      </w:r>
-      <w:proofErr w:type="spellEnd"/>
-    </w:p>
-    <w:p>
-      <w:pPr>
-        <w:jc w:val="left"/>
-      </w:pPr>
     </w:p>
     <w:p>
       <w:pPr>
@@ -923,6 +1038,7 @@
       <w:r>
         <w:rPr>
           <w:b/>
+          <w:strike/>
         </w:rPr>
         <w:t>Make sure that you include a test for writing the output JSON file.</w:t>
       </w:r>

</xml_diff>

<commit_message>
HL232/Added exceptions and errors to data processing
</commit_message>
<xml_diff>
--- a/Functional Block Diagram.docx
+++ b/Functional Block Diagram.docx
@@ -44,8 +44,14 @@
           <w:numId w:val="1"/>
         </w:numPr>
         <w:jc w:val="left"/>
-      </w:pPr>
-      <w:r>
+        <w:rPr>
+          <w:strike/>
+        </w:rPr>
+      </w:pPr>
+      <w:r>
+        <w:rPr>
+          <w:strike/>
+        </w:rPr>
         <w:t>Identify CSV File with data</w:t>
       </w:r>
     </w:p>
@@ -76,13 +82,17 @@
           <w:numId w:val="1"/>
         </w:numPr>
         <w:jc w:val="left"/>
-      </w:pPr>
-      <w:bookmarkStart w:id="0" w:name="_GoBack"/>
-      <w:r>
+        <w:rPr>
+          <w:strike/>
+        </w:rPr>
+      </w:pPr>
+      <w:r>
+        <w:rPr>
+          <w:strike/>
+        </w:rPr>
         <w:t>Ensure that file contains data that is readable and appropriate</w:t>
       </w:r>
     </w:p>
-    <w:bookmarkEnd w:id="0"/>
     <w:p>
       <w:pPr>
         <w:pStyle w:val="ListParagraph"/>
@@ -91,8 +101,14 @@
           <w:numId w:val="1"/>
         </w:numPr>
         <w:jc w:val="left"/>
-      </w:pPr>
-      <w:r>
+        <w:rPr>
+          <w:strike/>
+        </w:rPr>
+      </w:pPr>
+      <w:r>
+        <w:rPr>
+          <w:strike/>
+        </w:rPr>
         <w:t>Read data from the CSV file into a python array</w:t>
       </w:r>
     </w:p>
@@ -104,16 +120,28 @@
           <w:numId w:val="1"/>
         </w:numPr>
         <w:jc w:val="left"/>
-      </w:pPr>
-      <w:r>
+        <w:rPr>
+          <w:strike/>
+        </w:rPr>
+      </w:pPr>
+      <w:r>
+        <w:rPr>
+          <w:strike/>
+        </w:rPr>
         <w:t xml:space="preserve">Ensure that read data is a </w:t>
       </w:r>
       <w:proofErr w:type="spellStart"/>
       <w:r>
+        <w:rPr>
+          <w:strike/>
+        </w:rPr>
         <w:t>numpy</w:t>
       </w:r>
       <w:proofErr w:type="spellEnd"/>
       <w:r>
+        <w:rPr>
+          <w:strike/>
+        </w:rPr>
         <w:t xml:space="preserve"> array</w:t>
       </w:r>
     </w:p>
@@ -125,8 +153,14 @@
           <w:numId w:val="1"/>
         </w:numPr>
         <w:jc w:val="left"/>
-      </w:pPr>
-      <w:r>
+        <w:rPr>
+          <w:strike/>
+        </w:rPr>
+      </w:pPr>
+      <w:r>
+        <w:rPr>
+          <w:strike/>
+        </w:rPr>
         <w:t>Ensure that the read data is an array filled with float data points (time, voltage)</w:t>
       </w:r>
     </w:p>
@@ -138,8 +172,71 @@
           <w:numId w:val="1"/>
         </w:numPr>
         <w:jc w:val="left"/>
-      </w:pPr>
-      <w:r>
+        <w:rPr>
+          <w:strike/>
+        </w:rPr>
+      </w:pPr>
+      <w:r>
+        <w:rPr>
+          <w:strike/>
+        </w:rPr>
+        <w:t xml:space="preserve">Split the ECG Data </w:t>
+      </w:r>
+    </w:p>
+    <w:p>
+      <w:pPr>
+        <w:pStyle w:val="ListParagraph"/>
+        <w:numPr>
+          <w:ilvl w:val="1"/>
+          <w:numId w:val="1"/>
+        </w:numPr>
+        <w:jc w:val="left"/>
+        <w:rPr>
+          <w:strike/>
+        </w:rPr>
+      </w:pPr>
+      <w:r>
+        <w:rPr>
+          <w:strike/>
+        </w:rPr>
+        <w:t>Split the time data into an individual array</w:t>
+      </w:r>
+    </w:p>
+    <w:p>
+      <w:pPr>
+        <w:pStyle w:val="ListParagraph"/>
+        <w:numPr>
+          <w:ilvl w:val="1"/>
+          <w:numId w:val="1"/>
+        </w:numPr>
+        <w:jc w:val="left"/>
+        <w:rPr>
+          <w:strike/>
+        </w:rPr>
+      </w:pPr>
+      <w:r>
+        <w:rPr>
+          <w:strike/>
+        </w:rPr>
+        <w:t>Split the voltage data into an individual array</w:t>
+      </w:r>
+    </w:p>
+    <w:p>
+      <w:pPr>
+        <w:pStyle w:val="ListParagraph"/>
+        <w:numPr>
+          <w:ilvl w:val="0"/>
+          <w:numId w:val="1"/>
+        </w:numPr>
+        <w:jc w:val="left"/>
+        <w:rPr>
+          <w:strike/>
+        </w:rPr>
+      </w:pPr>
+      <w:r>
+        <w:rPr>
+          <w:strike/>
+        </w:rPr>
         <w:t>Pass data from the READ block to the PROCESS block</w:t>
       </w:r>
     </w:p>
@@ -173,7 +270,7 @@
         <w:rPr>
           <w:strike/>
         </w:rPr>
-        <w:t xml:space="preserve">Split the ECG Data </w:t>
+        <w:t xml:space="preserve">Ensure that the data from the READ block represents a reasonable ECG data set </w:t>
       </w:r>
     </w:p>
     <w:p>
@@ -192,7 +289,7 @@
         <w:rPr>
           <w:strike/>
         </w:rPr>
-        <w:t>Split the time data into an individual array</w:t>
+        <w:t>Voltage values are within range</w:t>
       </w:r>
     </w:p>
     <w:p>
@@ -211,58 +308,25 @@
         <w:rPr>
           <w:strike/>
         </w:rPr>
-        <w:t>Split the voltage data into an individual array</w:t>
-      </w:r>
-    </w:p>
-    <w:p>
-      <w:pPr>
-        <w:pStyle w:val="ListParagraph"/>
-        <w:numPr>
-          <w:ilvl w:val="0"/>
+        <w:t>Peaks are detected (heart beats are detected)</w:t>
+      </w:r>
+    </w:p>
+    <w:p>
+      <w:pPr>
+        <w:pStyle w:val="ListParagraph"/>
+        <w:numPr>
+          <w:ilvl w:val="1"/>
           <w:numId w:val="2"/>
         </w:numPr>
         <w:jc w:val="left"/>
-      </w:pPr>
-      <w:r>
-        <w:t xml:space="preserve">Ensure that the data from the READ block represents a reasonable ECG data set </w:t>
-      </w:r>
-    </w:p>
-    <w:p>
-      <w:pPr>
-        <w:pStyle w:val="ListParagraph"/>
-        <w:numPr>
-          <w:ilvl w:val="1"/>
-          <w:numId w:val="2"/>
-        </w:numPr>
-        <w:jc w:val="left"/>
-      </w:pPr>
-      <w:r>
-        <w:t>Voltage values are within range</w:t>
-      </w:r>
-    </w:p>
-    <w:p>
-      <w:pPr>
-        <w:pStyle w:val="ListParagraph"/>
-        <w:numPr>
-          <w:ilvl w:val="1"/>
-          <w:numId w:val="2"/>
-        </w:numPr>
-        <w:jc w:val="left"/>
-      </w:pPr>
-      <w:r>
-        <w:t>Peaks are detected (heart beats are detected)</w:t>
-      </w:r>
-    </w:p>
-    <w:p>
-      <w:pPr>
-        <w:pStyle w:val="ListParagraph"/>
-        <w:numPr>
-          <w:ilvl w:val="1"/>
-          <w:numId w:val="2"/>
-        </w:numPr>
-        <w:jc w:val="left"/>
-      </w:pPr>
-      <w:r>
+        <w:rPr>
+          <w:strike/>
+        </w:rPr>
+      </w:pPr>
+      <w:r>
+        <w:rPr>
+          <w:strike/>
+        </w:rPr>
         <w:t>Time range is not too short</w:t>
       </w:r>
     </w:p>
@@ -787,9 +851,6 @@
       </w:r>
       <w:proofErr w:type="spellStart"/>
       <w:r>
-        <w:rPr>
-          <w:strike/>
-        </w:rPr>
         <w:fldChar w:fldCharType="begin"/>
       </w:r>
       <w:r>
@@ -799,9 +860,6 @@
         <w:instrText xml:space="preserve"> HYPERLINK "https://docs.python.org/3.6/library/json.html" </w:instrText>
       </w:r>
       <w:r>
-        <w:rPr>
-          <w:strike/>
-        </w:rPr>
         <w:fldChar w:fldCharType="separate"/>
       </w:r>
       <w:r>
@@ -934,7 +992,12 @@
         <w:jc w:val="left"/>
       </w:pPr>
       <w:r>
-        <w:t>Software license in the Readme file</w:t>
+        <w:t>Software license in the Readme fil</w:t>
+      </w:r>
+      <w:bookmarkStart w:id="0" w:name="_GoBack"/>
+      <w:bookmarkEnd w:id="0"/>
+      <w:r>
+        <w:t>e</w:t>
       </w:r>
     </w:p>
     <w:p>

</xml_diff>